<commit_message>
Lab PSKP and BD
</commit_message>
<xml_diff>
--- a/6sem/BD/Lab1/Lab1.docx
+++ b/6sem/BD/Lab1/Lab1.docx
@@ -62,12 +62,23 @@
           <w:szCs w:val="36"/>
           <w:lang w:val="ru-RU"/>
         </w:rPr>
-        <w:t>Проектирование и разработка баз данных интернет-приложений</w:t>
+        <w:t>Проектирование и разработка баз дан</w:t>
+      </w:r>
+      <w:bookmarkStart w:id="0" w:name="_GoBack"/>
+      <w:bookmarkEnd w:id="0"/>
+      <w:r>
+        <w:rPr>
+          <w:rFonts w:ascii="Times New Roman" w:hAnsi="Times New Roman" w:cs="Times New Roman"/>
+          <w:sz w:val="32"/>
+          <w:szCs w:val="36"/>
+          <w:lang w:val="ru-RU"/>
+        </w:rPr>
+        <w:t>ных интернет-приложений</w:t>
       </w:r>
     </w:p>
     <w:p>
       <w:pPr>
-        <w:ind w:left="4248"/>
+        <w:ind w:left="4248" w:firstLine="1422"/>
         <w:rPr>
           <w:rFonts w:ascii="Times New Roman" w:hAnsi="Times New Roman" w:cs="Times New Roman"/>
           <w:sz w:val="28"/>
@@ -87,7 +98,7 @@
     </w:p>
     <w:p>
       <w:pPr>
-        <w:ind w:left="4248"/>
+        <w:ind w:left="4248" w:firstLine="1422"/>
         <w:rPr>
           <w:rFonts w:ascii="Times New Roman" w:hAnsi="Times New Roman" w:cs="Times New Roman"/>
           <w:sz w:val="28"/>
@@ -108,7 +119,7 @@
     <w:p>
       <w:pPr>
         <w:spacing w:after="400"/>
-        <w:ind w:left="4248"/>
+        <w:ind w:left="4248" w:firstLine="1422"/>
         <w:rPr>
           <w:rFonts w:ascii="Times New Roman" w:hAnsi="Times New Roman" w:cs="Times New Roman"/>
           <w:sz w:val="28"/>
@@ -196,7 +207,7 @@
           <w:color w:val="000000" w:themeColor="text1"/>
         </w:rPr>
       </w:pPr>
-      <w:bookmarkStart w:id="0" w:name="_Toc144645880"/>
+      <w:bookmarkStart w:id="1" w:name="_Toc144645880"/>
       <w:r>
         <w:rPr>
           <w:rFonts w:ascii="Times New Roman" w:hAnsi="Times New Roman" w:cs="Times New Roman"/>
@@ -206,7 +217,7 @@
         <w:lastRenderedPageBreak/>
         <w:t xml:space="preserve">Лабораторная работа № </w:t>
       </w:r>
-      <w:bookmarkEnd w:id="0"/>
+      <w:bookmarkEnd w:id="1"/>
       <w:r>
         <w:rPr>
           <w:rFonts w:ascii="Times New Roman" w:hAnsi="Times New Roman" w:cs="Times New Roman"/>
@@ -422,8 +433,6 @@
           </wp:inline>
         </w:drawing>
       </w:r>
-      <w:bookmarkStart w:id="1" w:name="_GoBack"/>
-      <w:bookmarkEnd w:id="1"/>
     </w:p>
     <w:p>
       <w:pPr>
@@ -502,11 +511,11 @@
         <w:tblLook w:val="04A0" w:firstRow="1" w:lastRow="0" w:firstColumn="1" w:lastColumn="0" w:noHBand="0" w:noVBand="1"/>
       </w:tblPr>
       <w:tblGrid>
-        <w:gridCol w:w="1610"/>
-        <w:gridCol w:w="1611"/>
-        <w:gridCol w:w="1776"/>
-        <w:gridCol w:w="1945"/>
-        <w:gridCol w:w="2377"/>
+        <w:gridCol w:w="2275"/>
+        <w:gridCol w:w="1315"/>
+        <w:gridCol w:w="1589"/>
+        <w:gridCol w:w="1864"/>
+        <w:gridCol w:w="2276"/>
       </w:tblGrid>
       <w:tr>
         <w:tc>
@@ -612,6 +621,41 @@
                 <w:lang w:val="ru-RU"/>
               </w:rPr>
               <w:t>Предмет</w:t>
+            </w:r>
+          </w:p>
+          <w:p>
+            <w:pPr>
+              <w:jc w:val="both"/>
+              <w:rPr>
+                <w:rFonts w:ascii="Courier New" w:hAnsi="Courier New" w:cs="Courier New"/>
+                <w:sz w:val="24"/>
+                <w:szCs w:val="28"/>
+              </w:rPr>
+            </w:pPr>
+            <w:r>
+              <w:rPr>
+                <w:rFonts w:ascii="Courier New" w:hAnsi="Courier New" w:cs="Courier New"/>
+                <w:sz w:val="24"/>
+                <w:szCs w:val="28"/>
+              </w:rPr>
+              <w:t>ID_</w:t>
+            </w:r>
+            <w:r>
+              <w:rPr>
+                <w:rFonts w:ascii="Courier New" w:hAnsi="Courier New" w:cs="Courier New"/>
+                <w:sz w:val="24"/>
+                <w:szCs w:val="28"/>
+                <w:lang w:val="ru-RU"/>
+              </w:rPr>
+              <w:t xml:space="preserve">пользователя </w:t>
+            </w:r>
+            <w:r>
+              <w:rPr>
+                <w:rFonts w:ascii="Courier New" w:hAnsi="Courier New" w:cs="Courier New"/>
+                <w:sz w:val="24"/>
+                <w:szCs w:val="28"/>
+              </w:rPr>
+              <w:t>FK</w:t>
             </w:r>
           </w:p>
         </w:tc>
@@ -1377,10 +1421,10 @@
           <w:noProof/>
         </w:rPr>
         <w:drawing>
-          <wp:inline distT="0" distB="0" distL="0" distR="0" wp14:anchorId="1D77B2EE" wp14:editId="29E250D7">
-            <wp:extent cx="6152515" cy="3231515"/>
-            <wp:effectExtent l="19050" t="19050" r="19685" b="26035"/>
-            <wp:docPr id="2" name="Рисунок 2"/>
+          <wp:inline distT="0" distB="0" distL="0" distR="0" wp14:anchorId="70EBDDF8" wp14:editId="2CAFE4EA">
+            <wp:extent cx="6152515" cy="3119755"/>
+            <wp:effectExtent l="19050" t="19050" r="19685" b="23495"/>
+            <wp:docPr id="4" name="Рисунок 4"/>
             <wp:cNvGraphicFramePr>
               <a:graphicFrameLocks xmlns:a="http://schemas.openxmlformats.org/drawingml/2006/main" noChangeAspect="1"/>
             </wp:cNvGraphicFramePr>
@@ -1400,7 +1444,7 @@
                   <pic:spPr>
                     <a:xfrm>
                       <a:off x="0" y="0"/>
-                      <a:ext cx="6152515" cy="3231515"/>
+                      <a:ext cx="6152515" cy="3119755"/>
                     </a:xfrm>
                     <a:prstGeom prst="rect">
                       <a:avLst/>
@@ -1467,10 +1511,10 @@
           <w:noProof/>
         </w:rPr>
         <w:drawing>
-          <wp:inline distT="0" distB="0" distL="0" distR="0" wp14:anchorId="66CAD4E2" wp14:editId="6934908F">
-            <wp:extent cx="6152515" cy="3095625"/>
-            <wp:effectExtent l="19050" t="19050" r="19685" b="28575"/>
-            <wp:docPr id="3" name="Рисунок 3"/>
+          <wp:inline distT="0" distB="0" distL="0" distR="0" wp14:anchorId="3A889597" wp14:editId="7BC1AF2E">
+            <wp:extent cx="6152515" cy="2982595"/>
+            <wp:effectExtent l="19050" t="19050" r="19685" b="27305"/>
+            <wp:docPr id="5" name="Рисунок 5"/>
             <wp:cNvGraphicFramePr>
               <a:graphicFrameLocks xmlns:a="http://schemas.openxmlformats.org/drawingml/2006/main" noChangeAspect="1"/>
             </wp:cNvGraphicFramePr>
@@ -1490,7 +1534,7 @@
                   <pic:spPr>
                     <a:xfrm>
                       <a:off x="0" y="0"/>
-                      <a:ext cx="6152515" cy="3095625"/>
+                      <a:ext cx="6152515" cy="2982595"/>
                     </a:xfrm>
                     <a:prstGeom prst="rect">
                       <a:avLst/>

</xml_diff>